<commit_message>
Added Doxygen and Final Report
</commit_message>
<xml_diff>
--- a/proj/doc/FinalReport.docx
+++ b/proj/doc/FinalReport.docx
@@ -474,7 +474,11 @@
     <w:sdt>
       <w:sdtPr>
         <w:rPr>
-          <w:lang w:val="en-GB"/>
+          <w:rFonts w:ascii="Arial" w:eastAsia="Arial" w:hAnsi="Arial" w:cs="Arial"/>
+          <w:color w:val="auto"/>
+          <w:sz w:val="22"/>
+          <w:szCs w:val="22"/>
+          <w:lang w:val="en-GB" w:eastAsia="en-US"/>
         </w:rPr>
         <w:id w:val="-599800152"/>
         <w:docPartObj>
@@ -484,13 +488,8 @@
       </w:sdtPr>
       <w:sdtEndPr>
         <w:rPr>
-          <w:rFonts w:ascii="Arial" w:eastAsia="Arial" w:hAnsi="Arial" w:cs="Arial"/>
           <w:b/>
           <w:bCs/>
-          <w:color w:val="auto"/>
-          <w:sz w:val="22"/>
-          <w:szCs w:val="22"/>
-          <w:lang w:eastAsia="en-US"/>
         </w:rPr>
       </w:sdtEndPr>
       <w:sdtContent>
@@ -3271,6 +3270,7 @@
         <w:rPr>
           <w:spacing w:val="-2"/>
         </w:rPr>
+        <w:lastRenderedPageBreak/>
         <w:t>Introdução</w:t>
       </w:r>
       <w:bookmarkEnd w:id="1"/>
@@ -3324,7 +3324,6 @@
         </w:rPr>
         <w:t xml:space="preserve">o </w:t>
       </w:r>
-      <w:proofErr w:type="spellStart"/>
       <w:r>
         <w:rPr>
           <w:i/>
@@ -3332,9 +3331,15 @@
           <w:sz w:val="24"/>
           <w:szCs w:val="24"/>
         </w:rPr>
-        <w:t>Cosmic</w:t>
-      </w:r>
-      <w:proofErr w:type="spellEnd"/>
+        <w:t>Cosmic Garden</w:t>
+      </w:r>
+      <w:r>
+        <w:rPr>
+          <w:sz w:val="24"/>
+          <w:szCs w:val="24"/>
+        </w:rPr>
+        <w:t xml:space="preserve"> consiste numa adaptação do jogo </w:t>
+      </w:r>
       <w:r>
         <w:rPr>
           <w:i/>
@@ -3342,9 +3347,39 @@
           <w:sz w:val="24"/>
           <w:szCs w:val="24"/>
         </w:rPr>
-        <w:t xml:space="preserve"> </w:t>
-      </w:r>
-      <w:proofErr w:type="spellStart"/>
+        <w:t>Plants vs Zombies</w:t>
+      </w:r>
+      <w:r>
+        <w:rPr>
+          <w:sz w:val="24"/>
+          <w:szCs w:val="24"/>
+        </w:rPr>
+        <w:t xml:space="preserve"> para somente um jogador.</w:t>
+      </w:r>
+    </w:p>
+    <w:p>
+      <w:pPr>
+        <w:spacing w:line="276" w:lineRule="auto"/>
+        <w:jc w:val="both"/>
+        <w:rPr>
+          <w:sz w:val="24"/>
+          <w:szCs w:val="24"/>
+        </w:rPr>
+      </w:pPr>
+      <w:r>
+        <w:rPr>
+          <w:sz w:val="24"/>
+          <w:szCs w:val="24"/>
+        </w:rPr>
+        <w:tab/>
+      </w:r>
+      <w:r>
+        <w:rPr>
+          <w:sz w:val="24"/>
+          <w:szCs w:val="24"/>
+        </w:rPr>
+        <w:t xml:space="preserve">O jogo começa após o utilizador selecionar a opção </w:t>
+      </w:r>
       <w:r>
         <w:rPr>
           <w:i/>
@@ -3352,17 +3387,22 @@
           <w:sz w:val="24"/>
           <w:szCs w:val="24"/>
         </w:rPr>
-        <w:t>Garden</w:t>
-      </w:r>
-      <w:proofErr w:type="spellEnd"/>
-      <w:r>
-        <w:rPr>
-          <w:sz w:val="24"/>
-          <w:szCs w:val="24"/>
-        </w:rPr>
-        <w:t xml:space="preserve"> consiste numa adaptação do jogo </w:t>
-      </w:r>
-      <w:proofErr w:type="spellStart"/>
+        <w:t>play</w:t>
+      </w:r>
+      <w:r>
+        <w:rPr>
+          <w:sz w:val="24"/>
+          <w:szCs w:val="24"/>
+        </w:rPr>
+        <w:t xml:space="preserve"> no menu principal.</w:t>
+      </w:r>
+      <w:r>
+        <w:rPr>
+          <w:sz w:val="24"/>
+          <w:szCs w:val="24"/>
+        </w:rPr>
+        <w:t xml:space="preserve"> Após a inicialização, o jogador deve disparar e mover-se de forma a eliminar os </w:t>
+      </w:r>
       <w:r>
         <w:rPr>
           <w:i/>
@@ -3370,9 +3410,65 @@
           <w:sz w:val="24"/>
           <w:szCs w:val="24"/>
         </w:rPr>
-        <w:t>Plants</w:t>
-      </w:r>
-      <w:proofErr w:type="spellEnd"/>
+        <w:t>Zombies</w:t>
+      </w:r>
+      <w:r>
+        <w:t xml:space="preserve"> </w:t>
+      </w:r>
+      <w:r>
+        <w:rPr>
+          <w:sz w:val="24"/>
+          <w:szCs w:val="24"/>
+        </w:rPr>
+        <w:t xml:space="preserve">que se dirigem </w:t>
+      </w:r>
+      <w:r>
+        <w:rPr>
+          <w:sz w:val="24"/>
+          <w:szCs w:val="24"/>
+        </w:rPr>
+        <w:t>para a personagem principal.</w:t>
+      </w:r>
+      <w:r>
+        <w:rPr>
+          <w:sz w:val="24"/>
+          <w:szCs w:val="24"/>
+        </w:rPr>
+        <w:t xml:space="preserve"> </w:t>
+      </w:r>
+    </w:p>
+    <w:p>
+      <w:pPr>
+        <w:spacing w:line="276" w:lineRule="auto"/>
+        <w:jc w:val="both"/>
+        <w:rPr>
+          <w:iCs/>
+          <w:sz w:val="24"/>
+          <w:szCs w:val="24"/>
+        </w:rPr>
+      </w:pPr>
+      <w:r>
+        <w:rPr>
+          <w:sz w:val="24"/>
+          <w:szCs w:val="24"/>
+        </w:rPr>
+        <w:tab/>
+        <w:t xml:space="preserve">O jogo acaba quando </w:t>
+      </w:r>
+      <w:r>
+        <w:rPr>
+          <w:sz w:val="24"/>
+          <w:szCs w:val="24"/>
+        </w:rPr>
+        <w:t xml:space="preserve">é detetada uma colisão </w:t>
+      </w:r>
+      <w:r>
+        <w:rPr>
+          <w:sz w:val="24"/>
+          <w:szCs w:val="24"/>
+        </w:rPr>
+        <w:t xml:space="preserve">entre a </w:t>
+      </w:r>
       <w:r>
         <w:rPr>
           <w:i/>
@@ -3380,9 +3476,15 @@
           <w:sz w:val="24"/>
           <w:szCs w:val="24"/>
         </w:rPr>
-        <w:t xml:space="preserve"> </w:t>
-      </w:r>
-      <w:proofErr w:type="spellStart"/>
+        <w:t xml:space="preserve">sprite </w:t>
+      </w:r>
+      <w:r>
+        <w:rPr>
+          <w:sz w:val="24"/>
+          <w:szCs w:val="24"/>
+        </w:rPr>
+        <w:t xml:space="preserve">da personagem principal e a </w:t>
+      </w:r>
       <w:r>
         <w:rPr>
           <w:i/>
@@ -3390,176 +3492,8 @@
           <w:sz w:val="24"/>
           <w:szCs w:val="24"/>
         </w:rPr>
-        <w:t>vs</w:t>
-      </w:r>
-      <w:proofErr w:type="spellEnd"/>
-      <w:r>
-        <w:rPr>
-          <w:i/>
-          <w:iCs/>
-          <w:sz w:val="24"/>
-          <w:szCs w:val="24"/>
-        </w:rPr>
-        <w:t xml:space="preserve"> Zombies</w:t>
-      </w:r>
-      <w:r>
-        <w:rPr>
-          <w:sz w:val="24"/>
-          <w:szCs w:val="24"/>
-        </w:rPr>
-        <w:t xml:space="preserve"> para somente um jogador.</w:t>
-      </w:r>
-    </w:p>
-    <w:p>
-      <w:pPr>
-        <w:spacing w:line="276" w:lineRule="auto"/>
-        <w:jc w:val="both"/>
-        <w:rPr>
-          <w:sz w:val="24"/>
-          <w:szCs w:val="24"/>
-        </w:rPr>
-      </w:pPr>
-      <w:r>
-        <w:rPr>
-          <w:sz w:val="24"/>
-          <w:szCs w:val="24"/>
-        </w:rPr>
-        <w:tab/>
-      </w:r>
-      <w:r>
-        <w:rPr>
-          <w:sz w:val="24"/>
-          <w:szCs w:val="24"/>
-        </w:rPr>
-        <w:t xml:space="preserve">O jogo começa após o utilizador selecionar a opção </w:t>
-      </w:r>
-      <w:r>
-        <w:rPr>
-          <w:i/>
-          <w:iCs/>
-          <w:sz w:val="24"/>
-          <w:szCs w:val="24"/>
-        </w:rPr>
-        <w:t>play</w:t>
-      </w:r>
-      <w:r>
-        <w:rPr>
-          <w:sz w:val="24"/>
-          <w:szCs w:val="24"/>
-        </w:rPr>
-        <w:t xml:space="preserve"> no menu principal.</w:t>
-      </w:r>
-      <w:r>
-        <w:rPr>
-          <w:sz w:val="24"/>
-          <w:szCs w:val="24"/>
-        </w:rPr>
-        <w:t xml:space="preserve"> Após a inicialização, o jogador deve disparar e mover-se de forma a eliminar os </w:t>
-      </w:r>
-      <w:r>
-        <w:rPr>
-          <w:i/>
-          <w:iCs/>
-          <w:sz w:val="24"/>
-          <w:szCs w:val="24"/>
-        </w:rPr>
-        <w:t>Zombies</w:t>
-      </w:r>
-      <w:r>
-        <w:t xml:space="preserve"> </w:t>
-      </w:r>
-      <w:r>
-        <w:rPr>
-          <w:sz w:val="24"/>
-          <w:szCs w:val="24"/>
-        </w:rPr>
-        <w:t xml:space="preserve">que se dirigem </w:t>
-      </w:r>
-      <w:r>
-        <w:rPr>
-          <w:sz w:val="24"/>
-          <w:szCs w:val="24"/>
-        </w:rPr>
-        <w:t>para a personagem principal.</w:t>
-      </w:r>
-      <w:r>
-        <w:rPr>
-          <w:sz w:val="24"/>
-          <w:szCs w:val="24"/>
-        </w:rPr>
-        <w:t xml:space="preserve"> </w:t>
-      </w:r>
-    </w:p>
-    <w:p>
-      <w:pPr>
-        <w:spacing w:line="276" w:lineRule="auto"/>
-        <w:jc w:val="both"/>
-        <w:rPr>
-          <w:iCs/>
-          <w:sz w:val="24"/>
-          <w:szCs w:val="24"/>
-        </w:rPr>
-      </w:pPr>
-      <w:r>
-        <w:rPr>
-          <w:sz w:val="24"/>
-          <w:szCs w:val="24"/>
-        </w:rPr>
-        <w:tab/>
-        <w:t xml:space="preserve">O jogo acaba quando </w:t>
-      </w:r>
-      <w:r>
-        <w:rPr>
-          <w:sz w:val="24"/>
-          <w:szCs w:val="24"/>
-        </w:rPr>
-        <w:t xml:space="preserve">é detetada uma colisão </w:t>
-      </w:r>
-      <w:r>
-        <w:rPr>
-          <w:sz w:val="24"/>
-          <w:szCs w:val="24"/>
-        </w:rPr>
-        <w:t xml:space="preserve">entre a </w:t>
-      </w:r>
-      <w:proofErr w:type="spellStart"/>
-      <w:r>
-        <w:rPr>
-          <w:i/>
-          <w:iCs/>
-          <w:sz w:val="24"/>
-          <w:szCs w:val="24"/>
-        </w:rPr>
         <w:t>sprite</w:t>
       </w:r>
-      <w:proofErr w:type="spellEnd"/>
-      <w:r>
-        <w:rPr>
-          <w:i/>
-          <w:iCs/>
-          <w:sz w:val="24"/>
-          <w:szCs w:val="24"/>
-        </w:rPr>
-        <w:t xml:space="preserve"> </w:t>
-      </w:r>
-      <w:r>
-        <w:rPr>
-          <w:sz w:val="24"/>
-          <w:szCs w:val="24"/>
-        </w:rPr>
-        <w:t xml:space="preserve">da personagem principal e a </w:t>
-      </w:r>
-      <w:proofErr w:type="spellStart"/>
-      <w:r>
-        <w:rPr>
-          <w:i/>
-          <w:iCs/>
-          <w:sz w:val="24"/>
-          <w:szCs w:val="24"/>
-        </w:rPr>
-        <w:t>sprite</w:t>
-      </w:r>
-      <w:proofErr w:type="spellEnd"/>
       <w:r>
         <w:rPr>
           <w:iCs/>
@@ -3765,9 +3699,9 @@
         </w:rPr>
         <w:t>. Ambas as opções podem ser selecionadas pelo teclado (1 e ESC, respetivamente) ou clicar com o botão esquerdo do rato sobre a área pretendida. Ao colocar o rato sobre a área da opção, a palavra da opção irá realizar uma pequena animação ao mudar de cor e posição.</w:t>
       </w:r>
-      <w:bookmarkStart w:id="7" w:name="_TOC_250029"/>
-      <w:bookmarkStart w:id="8" w:name="_TOC_250032"/>
-      <w:bookmarkEnd w:id="8"/>
+      <w:bookmarkStart w:id="7" w:name="_TOC_250032"/>
+      <w:bookmarkStart w:id="8" w:name="_TOC_250029"/>
+      <w:bookmarkEnd w:id="7"/>
     </w:p>
     <w:p>
       <w:pPr>
@@ -3989,50 +3923,22 @@
           <w:sz w:val="24"/>
           <w:szCs w:val="24"/>
         </w:rPr>
-        <w:t xml:space="preserve"> </w:t>
-      </w:r>
-      <w:proofErr w:type="spellStart"/>
+        <w:t xml:space="preserve"> sprite </w:t>
+      </w:r>
+      <w:r>
+        <w:rPr>
+          <w:sz w:val="24"/>
+          <w:szCs w:val="24"/>
+        </w:rPr>
+        <w:t xml:space="preserve">do disparo e o </w:t>
+      </w:r>
       <w:r>
         <w:rPr>
           <w:i/>
           <w:sz w:val="24"/>
           <w:szCs w:val="24"/>
         </w:rPr>
-        <w:t>sprite</w:t>
-      </w:r>
-      <w:proofErr w:type="spellEnd"/>
-      <w:r>
-        <w:rPr>
-          <w:i/>
-          <w:sz w:val="24"/>
-          <w:szCs w:val="24"/>
-        </w:rPr>
-        <w:t xml:space="preserve"> </w:t>
-      </w:r>
-      <w:r>
-        <w:rPr>
-          <w:sz w:val="24"/>
-          <w:szCs w:val="24"/>
-        </w:rPr>
-        <w:t xml:space="preserve">do disparo e o </w:t>
-      </w:r>
-      <w:proofErr w:type="spellStart"/>
-      <w:r>
-        <w:rPr>
-          <w:i/>
-          <w:sz w:val="24"/>
-          <w:szCs w:val="24"/>
-        </w:rPr>
-        <w:t>sprite</w:t>
-      </w:r>
-      <w:proofErr w:type="spellEnd"/>
-      <w:r>
-        <w:rPr>
-          <w:i/>
-          <w:sz w:val="24"/>
-          <w:szCs w:val="24"/>
-        </w:rPr>
-        <w:t xml:space="preserve"> </w:t>
+        <w:t xml:space="preserve">sprite </w:t>
       </w:r>
       <w:r>
         <w:rPr>
@@ -4098,7 +4004,7 @@
         </w:rPr>
         <w:t xml:space="preserve"> </w:t>
       </w:r>
-      <w:bookmarkEnd w:id="7"/>
+      <w:bookmarkEnd w:id="8"/>
       <w:r>
         <w:rPr>
           <w:spacing w:val="-4"/>
@@ -4507,31 +4413,13 @@
               </w:rPr>
               <w:t xml:space="preserve">e </w:t>
             </w:r>
-            <w:proofErr w:type="spellStart"/>
             <w:r>
               <w:rPr>
                 <w:i/>
                 <w:iCs/>
               </w:rPr>
-              <w:t>Video</w:t>
-            </w:r>
-            <w:proofErr w:type="spellEnd"/>
-            <w:r>
-              <w:rPr>
-                <w:i/>
-                <w:iCs/>
-              </w:rPr>
-              <w:t xml:space="preserve"> </w:t>
-            </w:r>
-            <w:proofErr w:type="spellStart"/>
-            <w:r>
-              <w:rPr>
-                <w:i/>
-                <w:iCs/>
-              </w:rPr>
-              <w:t>Graphics</w:t>
-            </w:r>
-            <w:proofErr w:type="spellEnd"/>
+              <w:t>Video Graphics</w:t>
+            </w:r>
           </w:p>
         </w:tc>
         <w:tc>
@@ -4601,31 +4489,13 @@
               </w:rPr>
               <w:t xml:space="preserve">e </w:t>
             </w:r>
-            <w:proofErr w:type="spellStart"/>
             <w:r>
               <w:rPr>
                 <w:i/>
                 <w:iCs/>
               </w:rPr>
-              <w:t>Video</w:t>
-            </w:r>
-            <w:proofErr w:type="spellEnd"/>
-            <w:r>
-              <w:rPr>
-                <w:i/>
-                <w:iCs/>
-              </w:rPr>
-              <w:t xml:space="preserve"> </w:t>
-            </w:r>
-            <w:proofErr w:type="spellStart"/>
-            <w:r>
-              <w:rPr>
-                <w:i/>
-                <w:iCs/>
-              </w:rPr>
-              <w:t>Graphics</w:t>
-            </w:r>
-            <w:proofErr w:type="spellEnd"/>
+              <w:t>Video Graphics</w:t>
+            </w:r>
           </w:p>
         </w:tc>
         <w:tc>
@@ -4703,28 +4573,12 @@
               </w:rPr>
               <w:t xml:space="preserve">e </w:t>
             </w:r>
-            <w:proofErr w:type="spellStart"/>
             <w:r>
               <w:rPr>
                 <w:i/>
               </w:rPr>
-              <w:t>Video</w:t>
-            </w:r>
-            <w:proofErr w:type="spellEnd"/>
-            <w:r>
-              <w:rPr>
-                <w:i/>
-              </w:rPr>
-              <w:t xml:space="preserve"> </w:t>
-            </w:r>
-            <w:proofErr w:type="spellStart"/>
-            <w:r>
-              <w:rPr>
-                <w:i/>
-              </w:rPr>
-              <w:t>Graphics</w:t>
-            </w:r>
-            <w:proofErr w:type="spellEnd"/>
+              <w:t>Video Graphics</w:t>
+            </w:r>
           </w:p>
         </w:tc>
         <w:tc>
@@ -4789,31 +4643,13 @@
             <w:r>
               <w:t xml:space="preserve">, teclado e </w:t>
             </w:r>
-            <w:proofErr w:type="spellStart"/>
             <w:r>
               <w:rPr>
                 <w:i/>
                 <w:iCs/>
               </w:rPr>
-              <w:t>Video</w:t>
-            </w:r>
-            <w:proofErr w:type="spellEnd"/>
-            <w:r>
-              <w:rPr>
-                <w:i/>
-                <w:iCs/>
-              </w:rPr>
-              <w:t xml:space="preserve"> </w:t>
-            </w:r>
-            <w:proofErr w:type="spellStart"/>
-            <w:r>
-              <w:rPr>
-                <w:i/>
-                <w:iCs/>
-              </w:rPr>
-              <w:t>Graphics</w:t>
-            </w:r>
-            <w:proofErr w:type="spellEnd"/>
+              <w:t>Video Graphics</w:t>
+            </w:r>
           </w:p>
         </w:tc>
         <w:tc>
@@ -4867,31 +4703,13 @@
             <w:r>
               <w:t xml:space="preserve">RTC e </w:t>
             </w:r>
-            <w:proofErr w:type="spellStart"/>
             <w:r>
               <w:rPr>
                 <w:i/>
                 <w:iCs/>
               </w:rPr>
-              <w:t>Video</w:t>
-            </w:r>
-            <w:proofErr w:type="spellEnd"/>
-            <w:r>
-              <w:rPr>
-                <w:i/>
-                <w:iCs/>
-              </w:rPr>
-              <w:t xml:space="preserve"> </w:t>
-            </w:r>
-            <w:proofErr w:type="spellStart"/>
-            <w:r>
-              <w:rPr>
-                <w:i/>
-                <w:iCs/>
-              </w:rPr>
-              <w:t>Graphics</w:t>
-            </w:r>
-            <w:proofErr w:type="spellEnd"/>
+              <w:t>Video Graphics</w:t>
+            </w:r>
           </w:p>
         </w:tc>
         <w:tc>
@@ -4930,7 +4748,6 @@
             <w:r>
               <w:t xml:space="preserve">Desenho das </w:t>
             </w:r>
-            <w:proofErr w:type="spellStart"/>
             <w:r>
               <w:rPr>
                 <w:i/>
@@ -4938,7 +4755,6 @@
               </w:rPr>
               <w:t>sprites</w:t>
             </w:r>
-            <w:proofErr w:type="spellEnd"/>
           </w:p>
         </w:tc>
         <w:tc>
@@ -4951,31 +4767,13 @@
               <w:spacing w:before="110"/>
               <w:ind w:left="1409" w:right="0" w:hanging="1228"/>
             </w:pPr>
-            <w:proofErr w:type="spellStart"/>
             <w:r>
               <w:rPr>
                 <w:i/>
                 <w:iCs/>
               </w:rPr>
-              <w:t>Video</w:t>
-            </w:r>
-            <w:proofErr w:type="spellEnd"/>
-            <w:r>
-              <w:rPr>
-                <w:i/>
-                <w:iCs/>
-              </w:rPr>
-              <w:t xml:space="preserve"> </w:t>
-            </w:r>
-            <w:proofErr w:type="spellStart"/>
-            <w:r>
-              <w:rPr>
-                <w:i/>
-                <w:iCs/>
-              </w:rPr>
-              <w:t>Graphics</w:t>
-            </w:r>
-            <w:proofErr w:type="spellEnd"/>
+              <w:t>Video Graphics</w:t>
+            </w:r>
           </w:p>
         </w:tc>
         <w:tc>
@@ -5278,21 +5076,12 @@
               <w:spacing w:before="108"/>
               <w:ind w:left="175" w:right="170"/>
             </w:pPr>
-            <w:proofErr w:type="spellStart"/>
             <w:r>
               <w:rPr>
                 <w:i/>
                 <w:iCs/>
               </w:rPr>
-              <w:t>Frame</w:t>
-            </w:r>
-            <w:proofErr w:type="spellEnd"/>
-            <w:r>
-              <w:rPr>
-                <w:i/>
-                <w:iCs/>
-              </w:rPr>
-              <w:t xml:space="preserve"> Rate</w:t>
+              <w:t>Frame Rate</w:t>
             </w:r>
             <w:r>
               <w:t xml:space="preserve">, movimento de </w:t>
@@ -5343,7 +5132,6 @@
                 <w:iCs/>
               </w:rPr>
             </w:pPr>
-            <w:proofErr w:type="spellStart"/>
             <w:r>
               <w:rPr>
                 <w:i/>
@@ -5351,7 +5139,6 @@
               </w:rPr>
               <w:t>Video</w:t>
             </w:r>
-            <w:proofErr w:type="spellEnd"/>
             <w:r>
               <w:rPr>
                 <w:i/>
@@ -5360,7 +5147,6 @@
               </w:rPr>
               <w:t xml:space="preserve"> </w:t>
             </w:r>
-            <w:proofErr w:type="spellStart"/>
             <w:r>
               <w:rPr>
                 <w:i/>
@@ -5369,7 +5155,6 @@
               </w:rPr>
               <w:t>Graphics</w:t>
             </w:r>
-            <w:proofErr w:type="spellEnd"/>
           </w:p>
         </w:tc>
         <w:tc>
@@ -5395,7 +5180,6 @@
             <w:r>
               <w:t xml:space="preserve">desenho das </w:t>
             </w:r>
-            <w:proofErr w:type="spellStart"/>
             <w:r>
               <w:rPr>
                 <w:i/>
@@ -5403,7 +5187,6 @@
               </w:rPr>
               <w:t>sprites</w:t>
             </w:r>
-            <w:proofErr w:type="spellEnd"/>
             <w:r>
               <w:rPr>
                 <w:i/>
@@ -5725,23 +5508,7 @@
           <w:sz w:val="24"/>
           <w:szCs w:val="24"/>
         </w:rPr>
-        <w:t xml:space="preserve">estão no ficheiro </w:t>
-      </w:r>
-      <w:proofErr w:type="spellStart"/>
-      <w:r>
-        <w:rPr>
-          <w:sz w:val="24"/>
-          <w:szCs w:val="24"/>
-        </w:rPr>
-        <w:t>mouse.c</w:t>
-      </w:r>
-      <w:proofErr w:type="spellEnd"/>
-      <w:r>
-        <w:rPr>
-          <w:sz w:val="24"/>
-          <w:szCs w:val="24"/>
-        </w:rPr>
-        <w:t>.</w:t>
+        <w:t>estão no ficheiro mouse.c.</w:t>
       </w:r>
     </w:p>
     <w:p>
@@ -5961,7 +5728,6 @@
         </w:rPr>
         <w:t xml:space="preserve">Em todas as nossas funções que utilizam o teclado fazemos o processamento do input através do </w:t>
       </w:r>
-      <w:proofErr w:type="spellStart"/>
       <w:r>
         <w:rPr>
           <w:i/>
@@ -5969,29 +5735,8 @@
           <w:sz w:val="24"/>
           <w:szCs w:val="24"/>
         </w:rPr>
-        <w:t>make</w:t>
-      </w:r>
-      <w:proofErr w:type="spellEnd"/>
-      <w:r>
-        <w:rPr>
-          <w:i/>
-          <w:iCs/>
-          <w:sz w:val="24"/>
-          <w:szCs w:val="24"/>
-        </w:rPr>
-        <w:t xml:space="preserve"> </w:t>
-      </w:r>
-      <w:proofErr w:type="spellStart"/>
-      <w:r>
-        <w:rPr>
-          <w:i/>
-          <w:iCs/>
-          <w:sz w:val="24"/>
-          <w:szCs w:val="24"/>
-        </w:rPr>
-        <w:t>code</w:t>
-      </w:r>
-      <w:proofErr w:type="spellEnd"/>
+        <w:t>make code</w:t>
+      </w:r>
       <w:r>
         <w:rPr>
           <w:sz w:val="24"/>
@@ -6059,7 +5804,6 @@
         </w:rPr>
         <w:t xml:space="preserve">Dentro do jogo, o </w:t>
       </w:r>
-      <w:proofErr w:type="spellStart"/>
       <w:r>
         <w:rPr>
           <w:i/>
@@ -6069,7 +5813,6 @@
         </w:rPr>
         <w:t>player</w:t>
       </w:r>
-      <w:proofErr w:type="spellEnd"/>
       <w:r>
         <w:rPr>
           <w:sz w:val="24"/>
@@ -6186,23 +5929,7 @@
           <w:sz w:val="24"/>
           <w:szCs w:val="24"/>
         </w:rPr>
-        <w:t xml:space="preserve">estão no ficheiro </w:t>
-      </w:r>
-      <w:proofErr w:type="spellStart"/>
-      <w:r>
-        <w:rPr>
-          <w:sz w:val="24"/>
-          <w:szCs w:val="24"/>
-        </w:rPr>
-        <w:t>keyboard.c</w:t>
-      </w:r>
-      <w:proofErr w:type="spellEnd"/>
-      <w:r>
-        <w:rPr>
-          <w:sz w:val="24"/>
-          <w:szCs w:val="24"/>
-        </w:rPr>
-        <w:t>.</w:t>
+        <w:t>estão no ficheiro keyboard.c.</w:t>
       </w:r>
     </w:p>
     <w:p>
@@ -6261,7 +5988,6 @@
         </w:rPr>
         <w:t xml:space="preserve">e para controlar a </w:t>
       </w:r>
-      <w:proofErr w:type="spellStart"/>
       <w:r>
         <w:rPr>
           <w:i/>
@@ -6269,17 +5995,7 @@
           <w:sz w:val="24"/>
           <w:szCs w:val="24"/>
         </w:rPr>
-        <w:t>frame</w:t>
-      </w:r>
-      <w:proofErr w:type="spellEnd"/>
-      <w:r>
-        <w:rPr>
-          <w:i/>
-          <w:iCs/>
-          <w:sz w:val="24"/>
-          <w:szCs w:val="24"/>
-        </w:rPr>
-        <w:t xml:space="preserve"> rate</w:t>
+        <w:t>frame rate</w:t>
       </w:r>
       <w:r>
         <w:rPr>
@@ -6319,23 +6035,7 @@
           <w:sz w:val="24"/>
           <w:szCs w:val="24"/>
         </w:rPr>
-        <w:t xml:space="preserve">A implementação das configurações, funcionalidades e interrupções do timer estão no ficheiro </w:t>
-      </w:r>
-      <w:proofErr w:type="spellStart"/>
-      <w:r>
-        <w:rPr>
-          <w:sz w:val="24"/>
-          <w:szCs w:val="24"/>
-        </w:rPr>
-        <w:t>timer.c</w:t>
-      </w:r>
-      <w:proofErr w:type="spellEnd"/>
-      <w:r>
-        <w:rPr>
-          <w:sz w:val="24"/>
-          <w:szCs w:val="24"/>
-        </w:rPr>
-        <w:t>.</w:t>
+        <w:t>A implementação das configurações, funcionalidades e interrupções do timer estão no ficheiro timer.c.</w:t>
       </w:r>
     </w:p>
     <w:p>
@@ -6362,7 +6062,6 @@
       </w:pPr>
       <w:bookmarkStart w:id="25" w:name="_TOC_250021"/>
       <w:bookmarkStart w:id="26" w:name="_Toc136184757"/>
-      <w:proofErr w:type="spellStart"/>
       <w:r>
         <w:rPr>
           <w:i/>
@@ -6371,7 +6070,6 @@
         <w:lastRenderedPageBreak/>
         <w:t>Video</w:t>
       </w:r>
-      <w:proofErr w:type="spellEnd"/>
       <w:r>
         <w:rPr>
           <w:i/>
@@ -6381,7 +6079,6 @@
         <w:t xml:space="preserve"> </w:t>
       </w:r>
       <w:bookmarkEnd w:id="25"/>
-      <w:proofErr w:type="spellStart"/>
       <w:r>
         <w:rPr>
           <w:i/>
@@ -6391,7 +6088,6 @@
         <w:t>Graphics</w:t>
       </w:r>
       <w:bookmarkEnd w:id="26"/>
-      <w:proofErr w:type="spellEnd"/>
     </w:p>
     <w:p>
       <w:pPr>
@@ -6411,7 +6107,6 @@
         </w:rPr>
         <w:t xml:space="preserve">O </w:t>
       </w:r>
-      <w:proofErr w:type="spellStart"/>
       <w:r>
         <w:rPr>
           <w:i/>
@@ -6419,29 +6114,8 @@
           <w:sz w:val="24"/>
           <w:szCs w:val="24"/>
         </w:rPr>
-        <w:t>video</w:t>
-      </w:r>
-      <w:proofErr w:type="spellEnd"/>
-      <w:r>
-        <w:rPr>
-          <w:i/>
-          <w:iCs/>
-          <w:sz w:val="24"/>
-          <w:szCs w:val="24"/>
-        </w:rPr>
-        <w:t xml:space="preserve"> </w:t>
-      </w:r>
-      <w:proofErr w:type="spellStart"/>
-      <w:r>
-        <w:rPr>
-          <w:i/>
-          <w:iCs/>
-          <w:sz w:val="24"/>
-          <w:szCs w:val="24"/>
-        </w:rPr>
-        <w:t>graphics</w:t>
-      </w:r>
-      <w:proofErr w:type="spellEnd"/>
+        <w:t>video graphics</w:t>
+      </w:r>
       <w:r>
         <w:rPr>
           <w:sz w:val="24"/>
@@ -6517,23 +6191,7 @@
           <w:sz w:val="24"/>
           <w:szCs w:val="24"/>
         </w:rPr>
-        <w:t xml:space="preserve">é efetuado através de </w:t>
-      </w:r>
-      <w:proofErr w:type="spellStart"/>
-      <w:r>
-        <w:rPr>
-          <w:sz w:val="24"/>
-          <w:szCs w:val="24"/>
-        </w:rPr>
-        <w:t>XPMs</w:t>
-      </w:r>
-      <w:proofErr w:type="spellEnd"/>
-      <w:r>
-        <w:rPr>
-          <w:sz w:val="24"/>
-          <w:szCs w:val="24"/>
-        </w:rPr>
-        <w:t xml:space="preserve">. Usamos uma resolução de </w:t>
+        <w:t xml:space="preserve">é efetuado através de XPMs. Usamos uma resolução de </w:t>
       </w:r>
       <w:r>
         <w:rPr>
@@ -6878,9 +6536,8 @@
           <w:sz w:val="24"/>
           <w:szCs w:val="24"/>
         </w:rPr>
-        <w:t xml:space="preserve">triple </w:t>
-      </w:r>
-      <w:proofErr w:type="spellStart"/>
+        <w:t>triple buffering</w:t>
+      </w:r>
       <w:r>
         <w:rPr>
           <w:i/>
@@ -6888,9 +6545,15 @@
           <w:sz w:val="24"/>
           <w:szCs w:val="24"/>
         </w:rPr>
-        <w:t>buffering</w:t>
-      </w:r>
-      <w:proofErr w:type="spellEnd"/>
+        <w:t xml:space="preserve"> </w:t>
+      </w:r>
+      <w:r>
+        <w:rPr>
+          <w:sz w:val="24"/>
+          <w:szCs w:val="24"/>
+        </w:rPr>
+        <w:t xml:space="preserve">e </w:t>
+      </w:r>
       <w:r>
         <w:rPr>
           <w:i/>
@@ -6898,16 +6561,15 @@
           <w:sz w:val="24"/>
           <w:szCs w:val="24"/>
         </w:rPr>
-        <w:t xml:space="preserve"> </w:t>
-      </w:r>
-      <w:r>
-        <w:rPr>
-          <w:sz w:val="24"/>
-          <w:szCs w:val="24"/>
-        </w:rPr>
-        <w:t xml:space="preserve">e </w:t>
-      </w:r>
-      <w:proofErr w:type="gramStart"/>
+        <w:t>v-sync</w:t>
+      </w:r>
+      <w:r>
+        <w:rPr>
+          <w:sz w:val="24"/>
+          <w:szCs w:val="24"/>
+        </w:rPr>
+        <w:t xml:space="preserve"> mas, como o segundo apresentava um </w:t>
+      </w:r>
       <w:r>
         <w:rPr>
           <w:i/>
@@ -6915,38 +6577,8 @@
           <w:sz w:val="24"/>
           <w:szCs w:val="24"/>
         </w:rPr>
-        <w:t>v-</w:t>
-      </w:r>
-      <w:proofErr w:type="spellStart"/>
-      <w:r>
-        <w:rPr>
-          <w:i/>
-          <w:iCs/>
-          <w:sz w:val="24"/>
-          <w:szCs w:val="24"/>
-        </w:rPr>
-        <w:t>sync</w:t>
-      </w:r>
-      <w:proofErr w:type="spellEnd"/>
-      <w:proofErr w:type="gramEnd"/>
-      <w:r>
-        <w:rPr>
-          <w:sz w:val="24"/>
-          <w:szCs w:val="24"/>
-        </w:rPr>
-        <w:t xml:space="preserve"> mas, como o segundo apresentava um </w:t>
-      </w:r>
-      <w:proofErr w:type="spellStart"/>
-      <w:r>
-        <w:rPr>
-          <w:i/>
-          <w:iCs/>
-          <w:sz w:val="24"/>
-          <w:szCs w:val="24"/>
-        </w:rPr>
         <w:t>delay</w:t>
       </w:r>
-      <w:proofErr w:type="spellEnd"/>
       <w:r>
         <w:rPr>
           <w:sz w:val="24"/>
@@ -6982,7 +6614,6 @@
         </w:rPr>
         <w:t xml:space="preserve">triple </w:t>
       </w:r>
-      <w:proofErr w:type="spellStart"/>
       <w:r>
         <w:rPr>
           <w:sz w:val="24"/>
@@ -6990,7 +6621,6 @@
         </w:rPr>
         <w:t>buffering</w:t>
       </w:r>
-      <w:proofErr w:type="spellEnd"/>
       <w:r>
         <w:rPr>
           <w:sz w:val="24"/>
@@ -7282,7 +6912,6 @@
         </w:rPr>
         <w:t xml:space="preserve">o próximo </w:t>
       </w:r>
-      <w:proofErr w:type="spellStart"/>
       <w:r>
         <w:rPr>
           <w:i/>
@@ -7290,17 +6919,7 @@
           <w:sz w:val="24"/>
           <w:szCs w:val="24"/>
         </w:rPr>
-        <w:t>frame</w:t>
-      </w:r>
-      <w:proofErr w:type="spellEnd"/>
-      <w:r>
-        <w:rPr>
-          <w:i/>
-          <w:iCs/>
-          <w:sz w:val="24"/>
-          <w:szCs w:val="24"/>
-        </w:rPr>
-        <w:t xml:space="preserve"> </w:t>
+        <w:t xml:space="preserve">frame </w:t>
       </w:r>
       <w:r>
         <w:rPr>
@@ -7363,7 +6982,6 @@
         </w:rPr>
         <w:t xml:space="preserve"> </w:t>
       </w:r>
-      <w:proofErr w:type="spellStart"/>
       <w:r>
         <w:rPr>
           <w:color w:val="3C85C6"/>
@@ -7371,37 +6989,7 @@
           <w:sz w:val="24"/>
           <w:szCs w:val="24"/>
         </w:rPr>
-        <w:t>page_</w:t>
-      </w:r>
-      <w:proofErr w:type="gramStart"/>
-      <w:r>
-        <w:rPr>
-          <w:color w:val="3C85C6"/>
-          <w:spacing w:val="-7"/>
-          <w:sz w:val="24"/>
-          <w:szCs w:val="24"/>
-        </w:rPr>
-        <w:t>flip</w:t>
-      </w:r>
-      <w:proofErr w:type="spellEnd"/>
-      <w:r>
-        <w:rPr>
-          <w:color w:val="3C85C6"/>
-          <w:spacing w:val="-7"/>
-          <w:sz w:val="24"/>
-          <w:szCs w:val="24"/>
-        </w:rPr>
-        <w:t>(</w:t>
-      </w:r>
-      <w:proofErr w:type="gramEnd"/>
-      <w:r>
-        <w:rPr>
-          <w:color w:val="3C85C6"/>
-          <w:spacing w:val="-7"/>
-          <w:sz w:val="24"/>
-          <w:szCs w:val="24"/>
-        </w:rPr>
-        <w:t>)</w:t>
+        <w:t>page_flip()</w:t>
       </w:r>
       <w:r>
         <w:rPr>
@@ -7497,7 +7085,6 @@
         </w:rPr>
         <w:t xml:space="preserve">Utilizamos </w:t>
       </w:r>
-      <w:proofErr w:type="spellStart"/>
       <w:r>
         <w:rPr>
           <w:i/>
@@ -7507,7 +7094,6 @@
         </w:rPr>
         <w:t>sprites</w:t>
       </w:r>
-      <w:proofErr w:type="spellEnd"/>
       <w:r>
         <w:rPr>
           <w:sz w:val="24"/>
@@ -7716,184 +7302,108 @@
           <w:sz w:val="24"/>
           <w:szCs w:val="24"/>
         </w:rPr>
-        <w:t>*</w:t>
-      </w:r>
-      <w:proofErr w:type="spellStart"/>
-      <w:proofErr w:type="gramStart"/>
+        <w:t>*createSprite(xpm_map_t sprite</w:t>
+      </w:r>
       <w:r>
         <w:rPr>
           <w:color w:val="3C85C6"/>
           <w:sz w:val="24"/>
           <w:szCs w:val="24"/>
         </w:rPr>
-        <w:t>createSprite</w:t>
-      </w:r>
-      <w:proofErr w:type="spellEnd"/>
+        <w:t>)</w:t>
+      </w:r>
+      <w:r>
+        <w:rPr>
+          <w:sz w:val="24"/>
+          <w:szCs w:val="24"/>
+        </w:rPr>
+        <w:t xml:space="preserve"> e de um XPM previamente definido</w:t>
+      </w:r>
+      <w:r>
+        <w:rPr>
+          <w:sz w:val="24"/>
+          <w:szCs w:val="24"/>
+        </w:rPr>
+        <w:t xml:space="preserve"> como, por</w:t>
+      </w:r>
+      <w:r>
+        <w:rPr>
+          <w:sz w:val="24"/>
+          <w:szCs w:val="24"/>
+        </w:rPr>
+        <w:t xml:space="preserve"> exemplo</w:t>
+      </w:r>
+      <w:r>
+        <w:rPr>
+          <w:sz w:val="24"/>
+          <w:szCs w:val="24"/>
+        </w:rPr>
+        <w:t>,</w:t>
+      </w:r>
+      <w:r>
+        <w:rPr>
+          <w:sz w:val="24"/>
+          <w:szCs w:val="24"/>
+        </w:rPr>
+        <w:t xml:space="preserve"> o</w:t>
+      </w:r>
+      <w:r>
+        <w:rPr>
+          <w:spacing w:val="40"/>
+          <w:sz w:val="24"/>
+          <w:szCs w:val="24"/>
+        </w:rPr>
+        <w:t xml:space="preserve"> </w:t>
+      </w:r>
+      <w:r>
+        <w:rPr>
+          <w:sz w:val="24"/>
+          <w:szCs w:val="24"/>
+        </w:rPr>
+        <w:t>cursor do rato</w:t>
+      </w:r>
+      <w:r>
+        <w:rPr>
+          <w:sz w:val="24"/>
+          <w:szCs w:val="24"/>
+        </w:rPr>
+        <w:t xml:space="preserve"> </w:t>
+      </w:r>
+      <w:r>
+        <w:rPr>
+          <w:sz w:val="24"/>
+          <w:szCs w:val="24"/>
+        </w:rPr>
+        <w:t xml:space="preserve">e os botões do menu. </w:t>
+      </w:r>
+      <w:r>
+        <w:rPr>
+          <w:sz w:val="24"/>
+          <w:szCs w:val="24"/>
+        </w:rPr>
+        <w:t>Para além disso, também utilizamos funções para detetar colisões entre os disparos e as personagens que se encontram no ecrã</w:t>
+      </w:r>
+      <w:r>
+        <w:rPr>
+          <w:sz w:val="24"/>
+          <w:szCs w:val="24"/>
+        </w:rPr>
+        <w:t xml:space="preserve">, pela </w:t>
+      </w:r>
+      <w:r>
+        <w:rPr>
+          <w:sz w:val="24"/>
+          <w:szCs w:val="24"/>
+        </w:rPr>
+        <w:t xml:space="preserve">função </w:t>
+      </w:r>
       <w:r>
         <w:rPr>
           <w:color w:val="3C85C6"/>
           <w:sz w:val="24"/>
           <w:szCs w:val="24"/>
         </w:rPr>
-        <w:t>(</w:t>
-      </w:r>
-      <w:proofErr w:type="spellStart"/>
-      <w:proofErr w:type="gramEnd"/>
-      <w:r>
-        <w:rPr>
-          <w:color w:val="3C85C6"/>
-          <w:sz w:val="24"/>
-          <w:szCs w:val="24"/>
-        </w:rPr>
-        <w:t>xpm_map_t</w:t>
-      </w:r>
-      <w:proofErr w:type="spellEnd"/>
-      <w:r>
-        <w:rPr>
-          <w:color w:val="3C85C6"/>
-          <w:sz w:val="24"/>
-          <w:szCs w:val="24"/>
-        </w:rPr>
-        <w:t xml:space="preserve"> </w:t>
-      </w:r>
-      <w:proofErr w:type="spellStart"/>
-      <w:r>
-        <w:rPr>
-          <w:color w:val="3C85C6"/>
-          <w:sz w:val="24"/>
-          <w:szCs w:val="24"/>
-        </w:rPr>
-        <w:t>sprite</w:t>
-      </w:r>
-      <w:proofErr w:type="spellEnd"/>
-      <w:r>
-        <w:rPr>
-          <w:color w:val="3C85C6"/>
-          <w:sz w:val="24"/>
-          <w:szCs w:val="24"/>
-        </w:rPr>
-        <w:t>)</w:t>
-      </w:r>
-      <w:r>
-        <w:rPr>
-          <w:sz w:val="24"/>
-          <w:szCs w:val="24"/>
-        </w:rPr>
-        <w:t xml:space="preserve"> e de um XPM previamente definido</w:t>
-      </w:r>
-      <w:r>
-        <w:rPr>
-          <w:sz w:val="24"/>
-          <w:szCs w:val="24"/>
-        </w:rPr>
-        <w:t xml:space="preserve"> como, por</w:t>
-      </w:r>
-      <w:r>
-        <w:rPr>
-          <w:sz w:val="24"/>
-          <w:szCs w:val="24"/>
-        </w:rPr>
-        <w:t xml:space="preserve"> exemplo</w:t>
-      </w:r>
-      <w:r>
-        <w:rPr>
-          <w:sz w:val="24"/>
-          <w:szCs w:val="24"/>
-        </w:rPr>
-        <w:t>,</w:t>
-      </w:r>
-      <w:r>
-        <w:rPr>
-          <w:sz w:val="24"/>
-          <w:szCs w:val="24"/>
-        </w:rPr>
-        <w:t xml:space="preserve"> o</w:t>
-      </w:r>
-      <w:r>
-        <w:rPr>
-          <w:spacing w:val="40"/>
-          <w:sz w:val="24"/>
-          <w:szCs w:val="24"/>
-        </w:rPr>
-        <w:t xml:space="preserve"> </w:t>
-      </w:r>
-      <w:r>
-        <w:rPr>
-          <w:sz w:val="24"/>
-          <w:szCs w:val="24"/>
-        </w:rPr>
-        <w:t>cursor do rato</w:t>
-      </w:r>
-      <w:r>
-        <w:rPr>
-          <w:sz w:val="24"/>
-          <w:szCs w:val="24"/>
-        </w:rPr>
-        <w:t xml:space="preserve"> </w:t>
-      </w:r>
-      <w:r>
-        <w:rPr>
-          <w:sz w:val="24"/>
-          <w:szCs w:val="24"/>
-        </w:rPr>
-        <w:t xml:space="preserve">e os botões do menu. </w:t>
-      </w:r>
-      <w:r>
-        <w:rPr>
-          <w:sz w:val="24"/>
-          <w:szCs w:val="24"/>
-        </w:rPr>
-        <w:t>Para além disso, também utilizamos funções para detetar colisões entre os disparos e as personagens que se encontram no ecrã</w:t>
-      </w:r>
-      <w:r>
-        <w:rPr>
-          <w:sz w:val="24"/>
-          <w:szCs w:val="24"/>
-        </w:rPr>
-        <w:t xml:space="preserve">, pela </w:t>
-      </w:r>
-      <w:r>
-        <w:rPr>
-          <w:sz w:val="24"/>
-          <w:szCs w:val="24"/>
-        </w:rPr>
-        <w:t xml:space="preserve">função </w:t>
-      </w:r>
-      <w:proofErr w:type="spellStart"/>
-      <w:r>
-        <w:rPr>
-          <w:color w:val="3C85C6"/>
-          <w:sz w:val="24"/>
-          <w:szCs w:val="24"/>
-        </w:rPr>
-        <w:t>check_sprite_</w:t>
-      </w:r>
-      <w:proofErr w:type="gramStart"/>
-      <w:r>
-        <w:rPr>
-          <w:color w:val="3C85C6"/>
-          <w:sz w:val="24"/>
-          <w:szCs w:val="24"/>
-        </w:rPr>
-        <w:t>collision</w:t>
-      </w:r>
-      <w:proofErr w:type="spellEnd"/>
-      <w:r>
-        <w:rPr>
-          <w:color w:val="3C85C6"/>
-          <w:sz w:val="24"/>
-          <w:szCs w:val="24"/>
-        </w:rPr>
-        <w:t>(</w:t>
-      </w:r>
-      <w:proofErr w:type="gramEnd"/>
-      <w:r>
-        <w:rPr>
-          <w:color w:val="3C85C6"/>
-          <w:sz w:val="24"/>
-          <w:szCs w:val="24"/>
-        </w:rPr>
-        <w:t>Sprite *sp1, Sprite *sp2)</w:t>
+        <w:t>check_sprite_collision(Sprite *sp1, Sprite *sp2)</w:t>
       </w:r>
       <w:r>
         <w:rPr>
@@ -7926,68 +7436,14 @@
           <w:sz w:val="24"/>
           <w:szCs w:val="24"/>
         </w:rPr>
-        <w:t xml:space="preserve">A implementação da configuração e funcionalidade referentes ao </w:t>
-      </w:r>
-      <w:proofErr w:type="spellStart"/>
-      <w:r>
-        <w:rPr>
-          <w:i/>
-          <w:iCs/>
-          <w:sz w:val="24"/>
-          <w:szCs w:val="24"/>
-        </w:rPr>
-        <w:t>video</w:t>
-      </w:r>
-      <w:proofErr w:type="spellEnd"/>
-      <w:r>
-        <w:rPr>
-          <w:i/>
-          <w:iCs/>
-          <w:sz w:val="24"/>
-          <w:szCs w:val="24"/>
-        </w:rPr>
-        <w:t xml:space="preserve"> </w:t>
-      </w:r>
-      <w:proofErr w:type="spellStart"/>
-      <w:r>
-        <w:rPr>
-          <w:i/>
-          <w:iCs/>
-          <w:sz w:val="24"/>
-          <w:szCs w:val="24"/>
-        </w:rPr>
-        <w:t>graphics</w:t>
-      </w:r>
-      <w:proofErr w:type="spellEnd"/>
-      <w:r>
-        <w:rPr>
-          <w:sz w:val="24"/>
-          <w:szCs w:val="24"/>
-        </w:rPr>
-        <w:t xml:space="preserve"> encontram-se no ficheiro </w:t>
-      </w:r>
-      <w:proofErr w:type="spellStart"/>
-      <w:r>
-        <w:rPr>
-          <w:sz w:val="24"/>
-          <w:szCs w:val="24"/>
-        </w:rPr>
-        <w:t>vídeo_card</w:t>
-      </w:r>
-      <w:r>
-        <w:rPr>
-          <w:sz w:val="24"/>
-          <w:szCs w:val="24"/>
-        </w:rPr>
-        <w:t>.c</w:t>
-      </w:r>
-      <w:proofErr w:type="spellEnd"/>
-      <w:r>
-        <w:rPr>
-          <w:sz w:val="24"/>
-          <w:szCs w:val="24"/>
-        </w:rPr>
-        <w:t>.</w:t>
+        <w:t>Foram usadas as funções 01, 02, 07</w:t>
+      </w:r>
+      <w:r>
+        <w:rPr>
+          <w:sz w:val="24"/>
+          <w:szCs w:val="24"/>
+        </w:rPr>
+        <w:t xml:space="preserve"> com a subfunção 80 do VBE.</w:t>
       </w:r>
     </w:p>
     <w:p>
@@ -8001,18 +7457,43 @@
           <w:szCs w:val="24"/>
         </w:rPr>
       </w:pPr>
-    </w:p>
-    <w:p>
-      <w:pPr>
-        <w:pStyle w:val="Heading2"/>
-        <w:spacing w:before="80"/>
-        <w:jc w:val="both"/>
-      </w:pPr>
-      <w:bookmarkStart w:id="27" w:name="_Toc136184758"/>
-      <w:r>
-        <w:t>RTC</w:t>
-      </w:r>
-      <w:bookmarkEnd w:id="27"/>
+      <w:r>
+        <w:rPr>
+          <w:sz w:val="24"/>
+          <w:szCs w:val="24"/>
+        </w:rPr>
+        <w:t xml:space="preserve">A implementação da configuração e funcionalidade referentes ao </w:t>
+      </w:r>
+      <w:r>
+        <w:rPr>
+          <w:i/>
+          <w:iCs/>
+          <w:sz w:val="24"/>
+          <w:szCs w:val="24"/>
+        </w:rPr>
+        <w:t>video graphics</w:t>
+      </w:r>
+      <w:r>
+        <w:rPr>
+          <w:sz w:val="24"/>
+          <w:szCs w:val="24"/>
+        </w:rPr>
+        <w:t xml:space="preserve"> encontram-se no ficheiro </w:t>
+      </w:r>
+      <w:r>
+        <w:rPr>
+          <w:sz w:val="24"/>
+          <w:szCs w:val="24"/>
+        </w:rPr>
+        <w:t>vídeo_card</w:t>
+      </w:r>
+      <w:r>
+        <w:rPr>
+          <w:sz w:val="24"/>
+          <w:szCs w:val="24"/>
+        </w:rPr>
+        <w:t>.c.</w:t>
+      </w:r>
     </w:p>
     <w:p>
       <w:pPr>
@@ -8025,61 +7506,18 @@
           <w:szCs w:val="24"/>
         </w:rPr>
       </w:pPr>
-      <w:r>
-        <w:rPr>
-          <w:sz w:val="24"/>
-          <w:szCs w:val="24"/>
-        </w:rPr>
-        <w:t xml:space="preserve">O RTC foi configurado de forma a obter a data do dia em que o jogador se encontra. Esta data é representada no menu inicial através do uso de </w:t>
-      </w:r>
-      <w:proofErr w:type="spellStart"/>
-      <w:r>
-        <w:rPr>
-          <w:sz w:val="24"/>
-          <w:szCs w:val="24"/>
-        </w:rPr>
-        <w:t>XPM’s</w:t>
-      </w:r>
-      <w:proofErr w:type="spellEnd"/>
-      <w:r>
-        <w:rPr>
-          <w:sz w:val="24"/>
-          <w:szCs w:val="24"/>
-        </w:rPr>
-        <w:t xml:space="preserve"> e </w:t>
-      </w:r>
-      <w:proofErr w:type="spellStart"/>
-      <w:r>
-        <w:rPr>
-          <w:sz w:val="24"/>
-          <w:szCs w:val="24"/>
-        </w:rPr>
-        <w:t>video</w:t>
-      </w:r>
-      <w:proofErr w:type="spellEnd"/>
-      <w:r>
-        <w:rPr>
-          <w:sz w:val="24"/>
-          <w:szCs w:val="24"/>
-        </w:rPr>
-        <w:t xml:space="preserve"> </w:t>
-      </w:r>
-      <w:proofErr w:type="spellStart"/>
-      <w:r>
-        <w:rPr>
-          <w:sz w:val="24"/>
-          <w:szCs w:val="24"/>
-        </w:rPr>
-        <w:t>graphics</w:t>
-      </w:r>
-      <w:proofErr w:type="spellEnd"/>
-      <w:r>
-        <w:rPr>
-          <w:sz w:val="24"/>
-          <w:szCs w:val="24"/>
-        </w:rPr>
-        <w:t xml:space="preserve">. </w:t>
-      </w:r>
+    </w:p>
+    <w:p>
+      <w:pPr>
+        <w:pStyle w:val="Heading2"/>
+        <w:spacing w:before="80"/>
+        <w:jc w:val="both"/>
+      </w:pPr>
+      <w:bookmarkStart w:id="27" w:name="_Toc136184758"/>
+      <w:r>
+        <w:t>RTC</w:t>
+      </w:r>
+      <w:bookmarkEnd w:id="27"/>
     </w:p>
     <w:p>
       <w:pPr>
@@ -8097,23 +7535,26 @@
           <w:sz w:val="24"/>
           <w:szCs w:val="24"/>
         </w:rPr>
-        <w:t xml:space="preserve">A implementação da configuração, funcionalidades e interrupções referentes ao RTC encontram-se no ficheiro </w:t>
-      </w:r>
-      <w:proofErr w:type="spellStart"/>
-      <w:r>
-        <w:rPr>
-          <w:sz w:val="24"/>
-          <w:szCs w:val="24"/>
-        </w:rPr>
-        <w:t>rtc.c</w:t>
-      </w:r>
-      <w:proofErr w:type="spellEnd"/>
-      <w:r>
-        <w:rPr>
-          <w:sz w:val="24"/>
-          <w:szCs w:val="24"/>
-        </w:rPr>
-        <w:t>.</w:t>
+        <w:t xml:space="preserve">O RTC foi configurado de forma a obter a data do dia em que o jogador se encontra. Esta data é representada no menu inicial através do uso de XPM’s e video graphics. </w:t>
+      </w:r>
+    </w:p>
+    <w:p>
+      <w:pPr>
+        <w:pStyle w:val="BodyText"/>
+        <w:spacing w:line="276" w:lineRule="auto"/>
+        <w:ind w:left="100" w:right="196" w:firstLine="720"/>
+        <w:jc w:val="both"/>
+        <w:rPr>
+          <w:sz w:val="24"/>
+          <w:szCs w:val="24"/>
+        </w:rPr>
+      </w:pPr>
+      <w:r>
+        <w:rPr>
+          <w:sz w:val="24"/>
+          <w:szCs w:val="24"/>
+        </w:rPr>
+        <w:t>A implementação da configuração, funcionalidades e interrupções referentes ao RTC encontram-se no ficheiro rtc.c.</w:t>
       </w:r>
     </w:p>
     <w:p>
@@ -8177,11 +7618,9 @@
       </w:pPr>
       <w:bookmarkStart w:id="30" w:name="_TOC_250018"/>
       <w:bookmarkStart w:id="31" w:name="_Toc136184760"/>
-      <w:proofErr w:type="spellStart"/>
       <w:r>
         <w:t>Keyboard</w:t>
       </w:r>
-      <w:proofErr w:type="spellEnd"/>
       <w:r>
         <w:rPr>
           <w:spacing w:val="-5"/>
@@ -8559,20 +7998,8 @@
           <w:sz w:val="24"/>
           <w:szCs w:val="24"/>
         </w:rPr>
-        <w:t xml:space="preserve">Real Time </w:t>
-      </w:r>
-      <w:proofErr w:type="spellStart"/>
-      <w:r>
-        <w:rPr>
-          <w:i/>
-          <w:iCs/>
-          <w:spacing w:val="-5"/>
-          <w:sz w:val="24"/>
-          <w:szCs w:val="24"/>
-        </w:rPr>
-        <w:t>Clock</w:t>
-      </w:r>
-      <w:proofErr w:type="spellEnd"/>
+        <w:t>Real Time Clock</w:t>
+      </w:r>
       <w:r>
         <w:rPr>
           <w:spacing w:val="-5"/>
@@ -8816,22 +8243,18 @@
       </w:pPr>
       <w:bookmarkStart w:id="37" w:name="_TOC_250013"/>
       <w:bookmarkStart w:id="38" w:name="_Toc136184764"/>
-      <w:proofErr w:type="spellStart"/>
       <w:r>
         <w:t>Video</w:t>
       </w:r>
-      <w:proofErr w:type="spellEnd"/>
       <w:r>
         <w:rPr>
           <w:spacing w:val="-7"/>
         </w:rPr>
         <w:t xml:space="preserve"> </w:t>
       </w:r>
-      <w:proofErr w:type="spellStart"/>
       <w:r>
         <w:t>Card</w:t>
       </w:r>
-      <w:proofErr w:type="spellEnd"/>
       <w:r>
         <w:rPr>
           <w:spacing w:val="-6"/>
@@ -8895,7 +8318,6 @@
         </w:rPr>
         <w:t xml:space="preserve">Este módulo contém as funções desenvolvidas no Lab5 das aulas práticas sobre o </w:t>
       </w:r>
-      <w:proofErr w:type="spellStart"/>
       <w:r>
         <w:rPr>
           <w:i/>
@@ -8903,9 +8325,15 @@
           <w:sz w:val="24"/>
           <w:szCs w:val="24"/>
         </w:rPr>
-        <w:t>video</w:t>
-      </w:r>
-      <w:proofErr w:type="spellEnd"/>
+        <w:t>video graphics</w:t>
+      </w:r>
+      <w:r>
+        <w:rPr>
+          <w:sz w:val="24"/>
+          <w:szCs w:val="24"/>
+        </w:rPr>
+        <w:t xml:space="preserve"> que puderam ser reutilizadas tendo em conta o propósito do nosso jogo. Estas funções permitem fazer a configuração do </w:t>
+      </w:r>
       <w:r>
         <w:rPr>
           <w:i/>
@@ -8913,57 +8341,8 @@
           <w:sz w:val="24"/>
           <w:szCs w:val="24"/>
         </w:rPr>
-        <w:t xml:space="preserve"> </w:t>
-      </w:r>
-      <w:proofErr w:type="spellStart"/>
-      <w:r>
-        <w:rPr>
-          <w:i/>
-          <w:iCs/>
-          <w:sz w:val="24"/>
-          <w:szCs w:val="24"/>
-        </w:rPr>
-        <w:t>graphics</w:t>
-      </w:r>
-      <w:proofErr w:type="spellEnd"/>
-      <w:r>
-        <w:rPr>
-          <w:sz w:val="24"/>
-          <w:szCs w:val="24"/>
-        </w:rPr>
-        <w:t xml:space="preserve"> que puderam ser reutilizadas tendo em conta o propósito do nosso jogo. Estas funções permitem fazer a configuração do </w:t>
-      </w:r>
-      <w:proofErr w:type="spellStart"/>
-      <w:r>
-        <w:rPr>
-          <w:i/>
-          <w:iCs/>
-          <w:sz w:val="24"/>
-          <w:szCs w:val="24"/>
-        </w:rPr>
-        <w:t>video</w:t>
-      </w:r>
-      <w:proofErr w:type="spellEnd"/>
-      <w:r>
-        <w:rPr>
-          <w:i/>
-          <w:iCs/>
-          <w:sz w:val="24"/>
-          <w:szCs w:val="24"/>
-        </w:rPr>
-        <w:t xml:space="preserve"> </w:t>
-      </w:r>
-      <w:proofErr w:type="spellStart"/>
-      <w:r>
-        <w:rPr>
-          <w:i/>
-          <w:iCs/>
-          <w:sz w:val="24"/>
-          <w:szCs w:val="24"/>
-        </w:rPr>
-        <w:t>graphics</w:t>
-      </w:r>
-      <w:proofErr w:type="spellEnd"/>
+        <w:t>video graphics</w:t>
+      </w:r>
       <w:r>
         <w:rPr>
           <w:sz w:val="24"/>
@@ -9002,11 +8381,9 @@
       </w:pPr>
       <w:bookmarkStart w:id="39" w:name="_TOC_250012"/>
       <w:bookmarkStart w:id="40" w:name="_Toc136184765"/>
-      <w:proofErr w:type="spellStart"/>
       <w:r>
         <w:t>Utils</w:t>
       </w:r>
-      <w:proofErr w:type="spellEnd"/>
       <w:r>
         <w:rPr>
           <w:spacing w:val="-4"/>
@@ -9062,23 +8439,7 @@
           <w:sz w:val="24"/>
           <w:szCs w:val="24"/>
         </w:rPr>
-        <w:t xml:space="preserve">Este módulo contém as funções desenvolvidas no Lab2 das aulas práticas sobre o timer que posteriormente continuaram a ser usadas nos </w:t>
-      </w:r>
-      <w:proofErr w:type="spellStart"/>
-      <w:r>
-        <w:rPr>
-          <w:sz w:val="24"/>
-          <w:szCs w:val="24"/>
-        </w:rPr>
-        <w:t>Labs</w:t>
-      </w:r>
-      <w:proofErr w:type="spellEnd"/>
-      <w:r>
-        <w:rPr>
-          <w:sz w:val="24"/>
-          <w:szCs w:val="24"/>
-        </w:rPr>
-        <w:t xml:space="preserve"> seguintes e por esse motivo puderam ser também reutilizadas no nosso Projeto.</w:t>
+        <w:t>Este módulo contém as funções desenvolvidas no Lab2 das aulas práticas sobre o timer que posteriormente continuaram a ser usadas nos Labs seguintes e por esse motivo puderam ser também reutilizadas no nosso Projeto.</w:t>
       </w:r>
     </w:p>
     <w:p>
@@ -9100,12 +8461,10 @@
       </w:pPr>
       <w:bookmarkStart w:id="41" w:name="_TOC_250008"/>
       <w:bookmarkStart w:id="42" w:name="_Toc136184766"/>
-      <w:proofErr w:type="spellStart"/>
       <w:r>
         <w:lastRenderedPageBreak/>
         <w:t>Events</w:t>
       </w:r>
-      <w:proofErr w:type="spellEnd"/>
       <w:r>
         <w:rPr>
           <w:spacing w:val="-4"/>
@@ -9161,21 +8520,7 @@
           <w:sz w:val="24"/>
           <w:szCs w:val="24"/>
         </w:rPr>
-        <w:t>Este módulo</w:t>
-      </w:r>
-      <w:r>
-        <w:rPr>
-          <w:sz w:val="24"/>
-          <w:szCs w:val="24"/>
-        </w:rPr>
-        <w:t xml:space="preserve"> faz</w:t>
-      </w:r>
-      <w:r>
-        <w:rPr>
-          <w:sz w:val="24"/>
-          <w:szCs w:val="24"/>
-        </w:rPr>
-        <w:t xml:space="preserve"> o tratamento dos </w:t>
+        <w:t xml:space="preserve">Este módulo faz o tratamento dos </w:t>
       </w:r>
       <w:r>
         <w:rPr>
@@ -9245,15 +8590,7 @@
         <w:t>ame</w:t>
       </w:r>
       <w:r>
-        <w:t xml:space="preserve"> </w:t>
-      </w:r>
-      <w:proofErr w:type="spellStart"/>
-      <w:r>
-        <w:t>Auxilary</w:t>
-      </w:r>
-      <w:proofErr w:type="spellEnd"/>
-      <w:r>
-        <w:t xml:space="preserve"> </w:t>
+        <w:t xml:space="preserve"> Auxilary </w:t>
       </w:r>
       <w:r>
         <w:t>Module</w:t>
@@ -9304,14 +8641,7 @@
           <w:sz w:val="24"/>
           <w:szCs w:val="24"/>
         </w:rPr>
-        <w:t>Este módulo contém as funções que fazem a interface do menu</w:t>
-      </w:r>
-      <w:r>
-        <w:rPr>
-          <w:sz w:val="24"/>
-          <w:szCs w:val="24"/>
-        </w:rPr>
-        <w:t xml:space="preserve"> e contém as principais funções para as funcionalidades do jogo.</w:t>
+        <w:t>Este módulo contém as funções que fazem a interface do menu e contém as principais funções para as funcionalidades do jogo.</w:t>
       </w:r>
     </w:p>
     <w:p>
@@ -9341,7 +8671,6 @@
         <w:pStyle w:val="Heading2"/>
       </w:pPr>
       <w:bookmarkStart w:id="45" w:name="_Toc136184768"/>
-      <w:proofErr w:type="spellStart"/>
       <w:r>
         <w:rPr>
           <w:i/>
@@ -9349,7 +8678,6 @@
         </w:rPr>
         <w:t>Sprites</w:t>
       </w:r>
-      <w:proofErr w:type="spellEnd"/>
       <w:r>
         <w:t xml:space="preserve"> Module</w:t>
       </w:r>
@@ -9407,37 +8735,7 @@
           <w:sz w:val="24"/>
           <w:szCs w:val="24"/>
         </w:rPr>
-        <w:t>desenhar as personagens</w:t>
-      </w:r>
-      <w:r>
-        <w:rPr>
-          <w:sz w:val="24"/>
-          <w:szCs w:val="24"/>
-        </w:rPr>
-        <w:t xml:space="preserve"> e os </w:t>
-      </w:r>
-      <w:proofErr w:type="spellStart"/>
-      <w:r>
-        <w:rPr>
-          <w:sz w:val="24"/>
-          <w:szCs w:val="24"/>
-        </w:rPr>
-        <w:t>pixelmaps</w:t>
-      </w:r>
-      <w:proofErr w:type="spellEnd"/>
-      <w:r>
-        <w:rPr>
-          <w:sz w:val="24"/>
-          <w:szCs w:val="24"/>
-        </w:rPr>
-        <w:t xml:space="preserve"> necessários.</w:t>
-      </w:r>
-      <w:r>
-        <w:rPr>
-          <w:sz w:val="24"/>
-          <w:szCs w:val="24"/>
-        </w:rPr>
-        <w:t xml:space="preserve"> </w:t>
+        <w:t xml:space="preserve">desenhar as personagens e os pixelmaps necessários. </w:t>
       </w:r>
     </w:p>
     <w:p>
@@ -9466,16 +8764,8 @@
       </w:pPr>
       <w:bookmarkStart w:id="46" w:name="_TOC_250004"/>
       <w:bookmarkStart w:id="47" w:name="_Toc136184769"/>
-      <w:proofErr w:type="gramStart"/>
-      <w:r>
-        <w:t>Game Module</w:t>
-      </w:r>
-      <w:proofErr w:type="gramEnd"/>
-      <w:r>
-        <w:t xml:space="preserve"> </w:t>
-      </w:r>
-      <w:r>
-        <w:t>-</w:t>
+      <w:r>
+        <w:t>Game Module -</w:t>
       </w:r>
       <w:r>
         <w:rPr>
@@ -9569,7 +8859,6 @@
         </w:rPr>
         <w:t xml:space="preserve"> </w:t>
       </w:r>
-      <w:proofErr w:type="spellStart"/>
       <w:r>
         <w:rPr>
           <w:i/>
@@ -9579,7 +8868,6 @@
         </w:rPr>
         <w:t>loop</w:t>
       </w:r>
-      <w:proofErr w:type="spellEnd"/>
       <w:r>
         <w:rPr>
           <w:spacing w:val="26"/>
@@ -9670,7 +8958,6 @@
         </w:rPr>
         <w:t xml:space="preserve">o </w:t>
       </w:r>
-      <w:proofErr w:type="spellStart"/>
       <w:r>
         <w:rPr>
           <w:i/>
@@ -9680,7 +8967,6 @@
         </w:rPr>
         <w:t>loop</w:t>
       </w:r>
-      <w:proofErr w:type="spellEnd"/>
       <w:r>
         <w:rPr>
           <w:sz w:val="24"/>
@@ -9715,22 +9001,18 @@
       </w:pPr>
       <w:bookmarkStart w:id="48" w:name="_TOC_250003"/>
       <w:bookmarkStart w:id="49" w:name="_Toc136184770"/>
-      <w:proofErr w:type="spellStart"/>
       <w:r>
         <w:t>Function</w:t>
       </w:r>
-      <w:proofErr w:type="spellEnd"/>
       <w:r>
         <w:rPr>
           <w:spacing w:val="-6"/>
         </w:rPr>
         <w:t xml:space="preserve"> </w:t>
       </w:r>
-      <w:proofErr w:type="spellStart"/>
       <w:r>
         <w:t>call</w:t>
       </w:r>
-      <w:proofErr w:type="spellEnd"/>
       <w:r>
         <w:rPr>
           <w:spacing w:val="-6"/>
@@ -9738,7 +9020,6 @@
         <w:t xml:space="preserve"> </w:t>
       </w:r>
       <w:bookmarkEnd w:id="48"/>
-      <w:proofErr w:type="spellStart"/>
       <w:r>
         <w:rPr>
           <w:spacing w:val="-2"/>
@@ -9746,7 +9027,6 @@
         <w:t>Graph</w:t>
       </w:r>
       <w:bookmarkEnd w:id="49"/>
-      <w:proofErr w:type="spellEnd"/>
     </w:p>
     <w:p>
       <w:pPr>
@@ -9851,7 +9131,6 @@
         </w:rPr>
         <w:t xml:space="preserve"> </w:t>
       </w:r>
-      <w:proofErr w:type="spellStart"/>
       <w:r>
         <w:rPr>
           <w:i/>
@@ -9859,7 +9138,6 @@
         </w:rPr>
         <w:t>features</w:t>
       </w:r>
-      <w:proofErr w:type="spellEnd"/>
       <w:r>
         <w:rPr>
           <w:spacing w:val="-5"/>
@@ -9908,13 +9186,7 @@
         <w:jc w:val="both"/>
       </w:pPr>
       <w:r>
-        <w:t xml:space="preserve">Gostaríamos de ter adicionado as horas, minutos e segundos </w:t>
-      </w:r>
-      <w:r>
-        <w:t xml:space="preserve">juntamente com a data </w:t>
-      </w:r>
-      <w:r>
-        <w:t>de forma a ter mais detalhe, mas, infelizmente, não foi possível completar essa parte.</w:t>
+        <w:t>Gostaríamos de ter adicionado as horas, minutos e segundos juntamente com a data de forma a ter mais detalhe, mas, infelizmente, não foi possível completar essa parte.</w:t>
       </w:r>
     </w:p>
     <w:p>
@@ -9942,7 +9214,6 @@
       <w:r>
         <w:t xml:space="preserve">desenvolvemos todas as </w:t>
       </w:r>
-      <w:proofErr w:type="spellStart"/>
       <w:r>
         <w:rPr>
           <w:i/>
@@ -9950,7 +9221,6 @@
         </w:rPr>
         <w:t>features</w:t>
       </w:r>
-      <w:proofErr w:type="spellEnd"/>
       <w:r>
         <w:rPr>
           <w:i/>

</xml_diff>